<commit_message>
specification in pdf format and images added
</commit_message>
<xml_diff>
--- a/specification.docx
+++ b/specification.docx
@@ -8,14 +8,14 @@
         <w:keepLines w:val="true"/>
         <w:spacing w:before="480" w:after="0" w:line="240"/>
         <w:ind w:right="0" w:left="0" w:firstLine="0"/>
-        <w:jc w:val="both"/>
+        <w:jc w:val="center"/>
         <w:rPr>
           <w:rFonts w:ascii="Calibri" w:hAnsi="Calibri" w:cs="Calibri" w:eastAsia="Calibri"/>
           <w:b/>
           <w:color w:val="345A8A"/>
           <w:spacing w:val="0"/>
           <w:position w:val="0"/>
-          <w:sz w:val="36"/>
+          <w:sz w:val="38"/>
           <w:shd w:fill="auto" w:val="clear"/>
         </w:rPr>
       </w:pPr>
@@ -26,11 +26,29 @@
           <w:color w:val="345A8A"/>
           <w:spacing w:val="0"/>
           <w:position w:val="0"/>
+          <w:sz w:val="38"/>
+          <w:shd w:fill="auto" w:val="clear"/>
+        </w:rPr>
+        <w:t xml:space="preserve">Експертски систем за коришћење штедних рачуна</w:t>
+      </w:r>
+    </w:p>
+    <w:p>
+      <w:pPr>
+        <w:keepNext w:val="true"/>
+        <w:keepLines w:val="true"/>
+        <w:spacing w:before="480" w:after="0" w:line="240"/>
+        <w:ind w:right="0" w:left="0" w:firstLine="0"/>
+        <w:jc w:val="center"/>
+        <w:rPr>
+          <w:rFonts w:ascii="Calibri" w:hAnsi="Calibri" w:cs="Calibri" w:eastAsia="Calibri"/>
+          <w:b/>
+          <w:color w:val="345A8A"/>
+          <w:spacing w:val="0"/>
+          <w:position w:val="0"/>
           <w:sz w:val="36"/>
           <w:shd w:fill="auto" w:val="clear"/>
         </w:rPr>
-        <w:t xml:space="preserve">Експертски систем за коришћење штедних рачуна</w:t>
-      </w:r>
+      </w:pPr>
     </w:p>
     <w:p>
       <w:pPr>
@@ -1492,6 +1510,60 @@
     </w:p>
     <w:p>
       <w:pPr>
+        <w:spacing w:before="180" w:after="0" w:line="240"/>
+        <w:ind w:right="0" w:left="0" w:firstLine="0"/>
+        <w:jc w:val="both"/>
+        <w:rPr>
+          <w:rFonts w:ascii="Cambria" w:hAnsi="Cambria" w:cs="Cambria" w:eastAsia="Cambria"/>
+          <w:color w:val="auto"/>
+          <w:spacing w:val="0"/>
+          <w:position w:val="0"/>
+          <w:sz w:val="24"/>
+          <w:shd w:fill="auto" w:val="clear"/>
+        </w:rPr>
+      </w:pPr>
+    </w:p>
+    <w:p>
+      <w:pPr>
+        <w:spacing w:before="180" w:after="0" w:line="240"/>
+        <w:ind w:right="0" w:left="0" w:firstLine="0"/>
+        <w:jc w:val="center"/>
+        <w:rPr>
+          <w:rFonts w:ascii="Cambria" w:hAnsi="Cambria" w:cs="Cambria" w:eastAsia="Cambria"/>
+          <w:color w:val="auto"/>
+          <w:spacing w:val="0"/>
+          <w:position w:val="0"/>
+          <w:sz w:val="24"/>
+          <w:shd w:fill="auto" w:val="clear"/>
+        </w:rPr>
+      </w:pPr>
+      <w:r>
+        <w:object w:dxaOrig="8747" w:dyaOrig="7592">
+          <v:rect xmlns:o="urn:schemas-microsoft-com:office:office" xmlns:v="urn:schemas-microsoft-com:vml" id="rectole0000000000" style="width:437.350000pt;height:379.600000pt" o:preferrelative="t" o:ole="">
+            <o:lock v:ext="edit"/>
+            <v:imagedata xmlns:r="http://schemas.openxmlformats.org/officeDocument/2006/relationships" r:id="docRId1" o:title=""/>
+          </v:rect>
+          <o:OLEObject xmlns:r="http://schemas.openxmlformats.org/officeDocument/2006/relationships" xmlns:o="urn:schemas-microsoft-com:office:office" Type="Embed" ProgID="StaticMetafile" DrawAspect="Content" ObjectID="0000000000" ShapeID="rectole0000000000" r:id="docRId0"/>
+        </w:object>
+      </w:r>
+    </w:p>
+    <w:p>
+      <w:pPr>
+        <w:spacing w:before="180" w:after="0" w:line="240"/>
+        <w:ind w:right="0" w:left="0" w:firstLine="0"/>
+        <w:jc w:val="both"/>
+        <w:rPr>
+          <w:rFonts w:ascii="Cambria" w:hAnsi="Cambria" w:cs="Cambria" w:eastAsia="Cambria"/>
+          <w:color w:val="auto"/>
+          <w:spacing w:val="0"/>
+          <w:position w:val="0"/>
+          <w:sz w:val="24"/>
+          <w:shd w:fill="auto" w:val="clear"/>
+        </w:rPr>
+      </w:pPr>
+    </w:p>
+    <w:p>
+      <w:pPr>
         <w:keepNext w:val="true"/>
         <w:keepLines w:val="true"/>
         <w:spacing w:before="200" w:after="0" w:line="240"/>
@@ -1727,7 +1799,7 @@
       <w:pPr>
         <w:numPr>
           <w:ilvl w:val="0"/>
-          <w:numId w:val="25"/>
+          <w:numId w:val="27"/>
         </w:numPr>
         <w:tabs>
           <w:tab w:val="left" w:pos="0" w:leader="none"/>
@@ -1760,7 +1832,7 @@
       <w:pPr>
         <w:numPr>
           <w:ilvl w:val="0"/>
-          <w:numId w:val="25"/>
+          <w:numId w:val="27"/>
         </w:numPr>
         <w:tabs>
           <w:tab w:val="left" w:pos="0" w:leader="none"/>
@@ -1793,7 +1865,7 @@
       <w:pPr>
         <w:numPr>
           <w:ilvl w:val="0"/>
-          <w:numId w:val="25"/>
+          <w:numId w:val="27"/>
         </w:numPr>
         <w:tabs>
           <w:tab w:val="left" w:pos="0" w:leader="none"/>
@@ -1826,7 +1898,7 @@
       <w:pPr>
         <w:numPr>
           <w:ilvl w:val="0"/>
-          <w:numId w:val="25"/>
+          <w:numId w:val="27"/>
         </w:numPr>
         <w:tabs>
           <w:tab w:val="left" w:pos="0" w:leader="none"/>
@@ -1859,7 +1931,7 @@
       <w:pPr>
         <w:numPr>
           <w:ilvl w:val="0"/>
-          <w:numId w:val="25"/>
+          <w:numId w:val="27"/>
         </w:numPr>
         <w:tabs>
           <w:tab w:val="left" w:pos="0" w:leader="none"/>
@@ -1892,7 +1964,7 @@
       <w:pPr>
         <w:numPr>
           <w:ilvl w:val="0"/>
-          <w:numId w:val="25"/>
+          <w:numId w:val="27"/>
         </w:numPr>
         <w:tabs>
           <w:tab w:val="left" w:pos="0" w:leader="none"/>
@@ -1925,7 +1997,7 @@
       <w:pPr>
         <w:numPr>
           <w:ilvl w:val="0"/>
-          <w:numId w:val="25"/>
+          <w:numId w:val="27"/>
         </w:numPr>
         <w:tabs>
           <w:tab w:val="left" w:pos="0" w:leader="none"/>
@@ -1958,7 +2030,7 @@
       <w:pPr>
         <w:numPr>
           <w:ilvl w:val="0"/>
-          <w:numId w:val="25"/>
+          <w:numId w:val="27"/>
         </w:numPr>
         <w:tabs>
           <w:tab w:val="left" w:pos="0" w:leader="none"/>
@@ -1991,7 +2063,7 @@
       <w:pPr>
         <w:numPr>
           <w:ilvl w:val="0"/>
-          <w:numId w:val="25"/>
+          <w:numId w:val="27"/>
         </w:numPr>
         <w:tabs>
           <w:tab w:val="left" w:pos="0" w:leader="none"/>
@@ -2024,7 +2096,7 @@
       <w:pPr>
         <w:numPr>
           <w:ilvl w:val="0"/>
-          <w:numId w:val="25"/>
+          <w:numId w:val="27"/>
         </w:numPr>
         <w:tabs>
           <w:tab w:val="left" w:pos="0" w:leader="none"/>
@@ -2057,7 +2129,7 @@
       <w:pPr>
         <w:numPr>
           <w:ilvl w:val="0"/>
-          <w:numId w:val="25"/>
+          <w:numId w:val="27"/>
         </w:numPr>
         <w:tabs>
           <w:tab w:val="left" w:pos="0" w:leader="none"/>
@@ -2090,7 +2162,7 @@
       <w:pPr>
         <w:numPr>
           <w:ilvl w:val="0"/>
-          <w:numId w:val="25"/>
+          <w:numId w:val="27"/>
         </w:numPr>
         <w:tabs>
           <w:tab w:val="left" w:pos="0" w:leader="none"/>
@@ -2123,7 +2195,7 @@
       <w:pPr>
         <w:numPr>
           <w:ilvl w:val="0"/>
-          <w:numId w:val="25"/>
+          <w:numId w:val="27"/>
         </w:numPr>
         <w:tabs>
           <w:tab w:val="left" w:pos="0" w:leader="none"/>
@@ -2156,7 +2228,7 @@
       <w:pPr>
         <w:numPr>
           <w:ilvl w:val="0"/>
-          <w:numId w:val="25"/>
+          <w:numId w:val="27"/>
         </w:numPr>
         <w:tabs>
           <w:tab w:val="left" w:pos="0" w:leader="none"/>
@@ -2298,7 +2370,7 @@
       <w:pPr>
         <w:numPr>
           <w:ilvl w:val="0"/>
-          <w:numId w:val="29"/>
+          <w:numId w:val="31"/>
         </w:numPr>
         <w:tabs>
           <w:tab w:val="left" w:pos="0" w:leader="none"/>
@@ -2331,7 +2403,7 @@
       <w:pPr>
         <w:numPr>
           <w:ilvl w:val="0"/>
-          <w:numId w:val="29"/>
+          <w:numId w:val="31"/>
         </w:numPr>
         <w:tabs>
           <w:tab w:val="left" w:pos="0" w:leader="none"/>
@@ -2364,7 +2436,7 @@
       <w:pPr>
         <w:numPr>
           <w:ilvl w:val="0"/>
-          <w:numId w:val="29"/>
+          <w:numId w:val="31"/>
         </w:numPr>
         <w:tabs>
           <w:tab w:val="left" w:pos="0" w:leader="none"/>
@@ -2397,7 +2469,7 @@
       <w:pPr>
         <w:numPr>
           <w:ilvl w:val="0"/>
-          <w:numId w:val="29"/>
+          <w:numId w:val="31"/>
         </w:numPr>
         <w:tabs>
           <w:tab w:val="left" w:pos="0" w:leader="none"/>
@@ -2430,7 +2502,7 @@
       <w:pPr>
         <w:numPr>
           <w:ilvl w:val="0"/>
-          <w:numId w:val="29"/>
+          <w:numId w:val="31"/>
         </w:numPr>
         <w:tabs>
           <w:tab w:val="left" w:pos="0" w:leader="none"/>
@@ -2493,7 +2565,7 @@
       <w:pPr>
         <w:numPr>
           <w:ilvl w:val="0"/>
-          <w:numId w:val="31"/>
+          <w:numId w:val="33"/>
         </w:numPr>
         <w:tabs>
           <w:tab w:val="left" w:pos="0" w:leader="none"/>
@@ -2526,7 +2598,7 @@
       <w:pPr>
         <w:numPr>
           <w:ilvl w:val="0"/>
-          <w:numId w:val="31"/>
+          <w:numId w:val="33"/>
         </w:numPr>
         <w:tabs>
           <w:tab w:val="left" w:pos="0" w:leader="none"/>
@@ -2559,7 +2631,7 @@
       <w:pPr>
         <w:numPr>
           <w:ilvl w:val="0"/>
-          <w:numId w:val="31"/>
+          <w:numId w:val="33"/>
         </w:numPr>
         <w:tabs>
           <w:tab w:val="left" w:pos="0" w:leader="none"/>
@@ -2592,7 +2664,7 @@
       <w:pPr>
         <w:numPr>
           <w:ilvl w:val="0"/>
-          <w:numId w:val="31"/>
+          <w:numId w:val="33"/>
         </w:numPr>
         <w:tabs>
           <w:tab w:val="left" w:pos="0" w:leader="none"/>
@@ -2625,7 +2697,7 @@
       <w:pPr>
         <w:numPr>
           <w:ilvl w:val="0"/>
-          <w:numId w:val="31"/>
+          <w:numId w:val="33"/>
         </w:numPr>
         <w:tabs>
           <w:tab w:val="left" w:pos="0" w:leader="none"/>
@@ -2688,7 +2760,7 @@
       <w:pPr>
         <w:numPr>
           <w:ilvl w:val="0"/>
-          <w:numId w:val="33"/>
+          <w:numId w:val="35"/>
         </w:numPr>
         <w:tabs>
           <w:tab w:val="left" w:pos="0" w:leader="none"/>
@@ -2721,7 +2793,7 @@
       <w:pPr>
         <w:numPr>
           <w:ilvl w:val="0"/>
-          <w:numId w:val="33"/>
+          <w:numId w:val="35"/>
         </w:numPr>
         <w:tabs>
           <w:tab w:val="left" w:pos="0" w:leader="none"/>
@@ -2754,7 +2826,7 @@
       <w:pPr>
         <w:numPr>
           <w:ilvl w:val="0"/>
-          <w:numId w:val="33"/>
+          <w:numId w:val="35"/>
         </w:numPr>
         <w:tabs>
           <w:tab w:val="left" w:pos="0" w:leader="none"/>
@@ -2787,7 +2859,7 @@
       <w:pPr>
         <w:numPr>
           <w:ilvl w:val="0"/>
-          <w:numId w:val="33"/>
+          <w:numId w:val="35"/>
         </w:numPr>
         <w:tabs>
           <w:tab w:val="left" w:pos="0" w:leader="none"/>
@@ -2820,7 +2892,7 @@
       <w:pPr>
         <w:numPr>
           <w:ilvl w:val="0"/>
-          <w:numId w:val="33"/>
+          <w:numId w:val="35"/>
         </w:numPr>
         <w:tabs>
           <w:tab w:val="left" w:pos="0" w:leader="none"/>
@@ -2883,7 +2955,7 @@
       <w:pPr>
         <w:numPr>
           <w:ilvl w:val="0"/>
-          <w:numId w:val="35"/>
+          <w:numId w:val="37"/>
         </w:numPr>
         <w:tabs>
           <w:tab w:val="left" w:pos="0" w:leader="none"/>
@@ -2916,7 +2988,7 @@
       <w:pPr>
         <w:numPr>
           <w:ilvl w:val="0"/>
-          <w:numId w:val="35"/>
+          <w:numId w:val="37"/>
         </w:numPr>
         <w:tabs>
           <w:tab w:val="left" w:pos="0" w:leader="none"/>
@@ -2949,7 +3021,7 @@
       <w:pPr>
         <w:numPr>
           <w:ilvl w:val="0"/>
-          <w:numId w:val="35"/>
+          <w:numId w:val="37"/>
         </w:numPr>
         <w:tabs>
           <w:tab w:val="left" w:pos="0" w:leader="none"/>
@@ -2982,7 +3054,7 @@
       <w:pPr>
         <w:numPr>
           <w:ilvl w:val="0"/>
-          <w:numId w:val="35"/>
+          <w:numId w:val="37"/>
         </w:numPr>
         <w:tabs>
           <w:tab w:val="left" w:pos="0" w:leader="none"/>
@@ -3015,7 +3087,7 @@
       <w:pPr>
         <w:numPr>
           <w:ilvl w:val="0"/>
-          <w:numId w:val="35"/>
+          <w:numId w:val="37"/>
         </w:numPr>
         <w:tabs>
           <w:tab w:val="left" w:pos="0" w:leader="none"/>
@@ -3078,7 +3150,7 @@
       <w:pPr>
         <w:numPr>
           <w:ilvl w:val="0"/>
-          <w:numId w:val="37"/>
+          <w:numId w:val="39"/>
         </w:numPr>
         <w:tabs>
           <w:tab w:val="left" w:pos="0" w:leader="none"/>
@@ -3111,7 +3183,7 @@
       <w:pPr>
         <w:numPr>
           <w:ilvl w:val="0"/>
-          <w:numId w:val="37"/>
+          <w:numId w:val="39"/>
         </w:numPr>
         <w:tabs>
           <w:tab w:val="left" w:pos="0" w:leader="none"/>
@@ -3144,7 +3216,7 @@
       <w:pPr>
         <w:numPr>
           <w:ilvl w:val="0"/>
-          <w:numId w:val="37"/>
+          <w:numId w:val="39"/>
         </w:numPr>
         <w:tabs>
           <w:tab w:val="left" w:pos="0" w:leader="none"/>
@@ -3177,7 +3249,7 @@
       <w:pPr>
         <w:numPr>
           <w:ilvl w:val="0"/>
-          <w:numId w:val="37"/>
+          <w:numId w:val="39"/>
         </w:numPr>
         <w:tabs>
           <w:tab w:val="left" w:pos="0" w:leader="none"/>
@@ -3210,7 +3282,7 @@
       <w:pPr>
         <w:numPr>
           <w:ilvl w:val="0"/>
-          <w:numId w:val="37"/>
+          <w:numId w:val="39"/>
         </w:numPr>
         <w:tabs>
           <w:tab w:val="left" w:pos="0" w:leader="none"/>
@@ -3364,7 +3436,7 @@
       <w:pPr>
         <w:numPr>
           <w:ilvl w:val="0"/>
-          <w:numId w:val="41"/>
+          <w:numId w:val="43"/>
         </w:numPr>
         <w:tabs>
           <w:tab w:val="left" w:pos="0" w:leader="none"/>
@@ -3397,7 +3469,7 @@
       <w:pPr>
         <w:numPr>
           <w:ilvl w:val="0"/>
-          <w:numId w:val="41"/>
+          <w:numId w:val="43"/>
         </w:numPr>
         <w:tabs>
           <w:tab w:val="left" w:pos="0" w:leader="none"/>
@@ -3430,7 +3502,7 @@
       <w:pPr>
         <w:numPr>
           <w:ilvl w:val="0"/>
-          <w:numId w:val="41"/>
+          <w:numId w:val="43"/>
         </w:numPr>
         <w:tabs>
           <w:tab w:val="left" w:pos="0" w:leader="none"/>
@@ -3463,7 +3535,7 @@
       <w:pPr>
         <w:numPr>
           <w:ilvl w:val="0"/>
-          <w:numId w:val="41"/>
+          <w:numId w:val="43"/>
         </w:numPr>
         <w:tabs>
           <w:tab w:val="left" w:pos="0" w:leader="none"/>
@@ -3496,7 +3568,7 @@
       <w:pPr>
         <w:numPr>
           <w:ilvl w:val="0"/>
-          <w:numId w:val="41"/>
+          <w:numId w:val="43"/>
         </w:numPr>
         <w:tabs>
           <w:tab w:val="left" w:pos="0" w:leader="none"/>
@@ -3571,7 +3643,7 @@
       <w:pPr>
         <w:numPr>
           <w:ilvl w:val="0"/>
-          <w:numId w:val="43"/>
+          <w:numId w:val="45"/>
         </w:numPr>
         <w:tabs>
           <w:tab w:val="left" w:pos="0" w:leader="none"/>
@@ -3604,7 +3676,7 @@
       <w:pPr>
         <w:numPr>
           <w:ilvl w:val="0"/>
-          <w:numId w:val="43"/>
+          <w:numId w:val="45"/>
         </w:numPr>
         <w:tabs>
           <w:tab w:val="left" w:pos="0" w:leader="none"/>
@@ -3637,7 +3709,7 @@
       <w:pPr>
         <w:numPr>
           <w:ilvl w:val="0"/>
-          <w:numId w:val="43"/>
+          <w:numId w:val="45"/>
         </w:numPr>
         <w:tabs>
           <w:tab w:val="left" w:pos="0" w:leader="none"/>
@@ -3670,7 +3742,7 @@
       <w:pPr>
         <w:numPr>
           <w:ilvl w:val="0"/>
-          <w:numId w:val="43"/>
+          <w:numId w:val="45"/>
         </w:numPr>
         <w:tabs>
           <w:tab w:val="left" w:pos="0" w:leader="none"/>
@@ -3703,7 +3775,7 @@
       <w:pPr>
         <w:numPr>
           <w:ilvl w:val="0"/>
-          <w:numId w:val="43"/>
+          <w:numId w:val="45"/>
         </w:numPr>
         <w:tabs>
           <w:tab w:val="left" w:pos="0" w:leader="none"/>
@@ -3778,7 +3850,7 @@
       <w:pPr>
         <w:numPr>
           <w:ilvl w:val="0"/>
-          <w:numId w:val="45"/>
+          <w:numId w:val="47"/>
         </w:numPr>
         <w:tabs>
           <w:tab w:val="left" w:pos="0" w:leader="none"/>
@@ -3811,7 +3883,7 @@
       <w:pPr>
         <w:numPr>
           <w:ilvl w:val="0"/>
-          <w:numId w:val="45"/>
+          <w:numId w:val="47"/>
         </w:numPr>
         <w:tabs>
           <w:tab w:val="left" w:pos="0" w:leader="none"/>
@@ -3844,7 +3916,7 @@
       <w:pPr>
         <w:numPr>
           <w:ilvl w:val="0"/>
-          <w:numId w:val="45"/>
+          <w:numId w:val="47"/>
         </w:numPr>
         <w:tabs>
           <w:tab w:val="left" w:pos="0" w:leader="none"/>
@@ -3877,7 +3949,7 @@
       <w:pPr>
         <w:numPr>
           <w:ilvl w:val="0"/>
-          <w:numId w:val="45"/>
+          <w:numId w:val="47"/>
         </w:numPr>
         <w:tabs>
           <w:tab w:val="left" w:pos="0" w:leader="none"/>
@@ -3910,7 +3982,7 @@
       <w:pPr>
         <w:numPr>
           <w:ilvl w:val="0"/>
-          <w:numId w:val="45"/>
+          <w:numId w:val="47"/>
         </w:numPr>
         <w:tabs>
           <w:tab w:val="left" w:pos="0" w:leader="none"/>
@@ -3985,7 +4057,7 @@
       <w:pPr>
         <w:numPr>
           <w:ilvl w:val="0"/>
-          <w:numId w:val="47"/>
+          <w:numId w:val="49"/>
         </w:numPr>
         <w:tabs>
           <w:tab w:val="left" w:pos="0" w:leader="none"/>
@@ -4018,7 +4090,7 @@
       <w:pPr>
         <w:numPr>
           <w:ilvl w:val="0"/>
-          <w:numId w:val="47"/>
+          <w:numId w:val="49"/>
         </w:numPr>
         <w:tabs>
           <w:tab w:val="left" w:pos="0" w:leader="none"/>
@@ -4051,7 +4123,7 @@
       <w:pPr>
         <w:numPr>
           <w:ilvl w:val="0"/>
-          <w:numId w:val="47"/>
+          <w:numId w:val="49"/>
         </w:numPr>
         <w:tabs>
           <w:tab w:val="left" w:pos="0" w:leader="none"/>
@@ -4084,7 +4156,7 @@
       <w:pPr>
         <w:numPr>
           <w:ilvl w:val="0"/>
-          <w:numId w:val="47"/>
+          <w:numId w:val="49"/>
         </w:numPr>
         <w:tabs>
           <w:tab w:val="left" w:pos="0" w:leader="none"/>
@@ -4117,7 +4189,7 @@
       <w:pPr>
         <w:numPr>
           <w:ilvl w:val="0"/>
-          <w:numId w:val="47"/>
+          <w:numId w:val="49"/>
         </w:numPr>
         <w:tabs>
           <w:tab w:val="left" w:pos="0" w:leader="none"/>
@@ -4192,7 +4264,7 @@
       <w:pPr>
         <w:numPr>
           <w:ilvl w:val="0"/>
-          <w:numId w:val="49"/>
+          <w:numId w:val="51"/>
         </w:numPr>
         <w:tabs>
           <w:tab w:val="left" w:pos="0" w:leader="none"/>
@@ -4225,7 +4297,7 @@
       <w:pPr>
         <w:numPr>
           <w:ilvl w:val="0"/>
-          <w:numId w:val="49"/>
+          <w:numId w:val="51"/>
         </w:numPr>
         <w:tabs>
           <w:tab w:val="left" w:pos="0" w:leader="none"/>
@@ -4258,7 +4330,7 @@
       <w:pPr>
         <w:numPr>
           <w:ilvl w:val="0"/>
-          <w:numId w:val="49"/>
+          <w:numId w:val="51"/>
         </w:numPr>
         <w:tabs>
           <w:tab w:val="left" w:pos="0" w:leader="none"/>
@@ -4291,7 +4363,7 @@
       <w:pPr>
         <w:numPr>
           <w:ilvl w:val="0"/>
-          <w:numId w:val="49"/>
+          <w:numId w:val="51"/>
         </w:numPr>
         <w:tabs>
           <w:tab w:val="left" w:pos="0" w:leader="none"/>
@@ -4324,7 +4396,7 @@
       <w:pPr>
         <w:numPr>
           <w:ilvl w:val="0"/>
-          <w:numId w:val="49"/>
+          <w:numId w:val="51"/>
         </w:numPr>
         <w:tabs>
           <w:tab w:val="left" w:pos="0" w:leader="none"/>
@@ -4466,7 +4538,7 @@
       <w:pPr>
         <w:numPr>
           <w:ilvl w:val="0"/>
-          <w:numId w:val="53"/>
+          <w:numId w:val="55"/>
         </w:numPr>
         <w:tabs>
           <w:tab w:val="left" w:pos="0" w:leader="none"/>
@@ -4499,7 +4571,7 @@
       <w:pPr>
         <w:numPr>
           <w:ilvl w:val="0"/>
-          <w:numId w:val="53"/>
+          <w:numId w:val="55"/>
         </w:numPr>
         <w:tabs>
           <w:tab w:val="left" w:pos="0" w:leader="none"/>
@@ -4532,7 +4604,7 @@
       <w:pPr>
         <w:numPr>
           <w:ilvl w:val="0"/>
-          <w:numId w:val="53"/>
+          <w:numId w:val="55"/>
         </w:numPr>
         <w:tabs>
           <w:tab w:val="left" w:pos="0" w:leader="none"/>
@@ -4595,7 +4667,7 @@
       <w:pPr>
         <w:numPr>
           <w:ilvl w:val="0"/>
-          <w:numId w:val="55"/>
+          <w:numId w:val="57"/>
         </w:numPr>
         <w:tabs>
           <w:tab w:val="left" w:pos="0" w:leader="none"/>
@@ -4628,7 +4700,7 @@
       <w:pPr>
         <w:numPr>
           <w:ilvl w:val="0"/>
-          <w:numId w:val="55"/>
+          <w:numId w:val="57"/>
         </w:numPr>
         <w:tabs>
           <w:tab w:val="left" w:pos="0" w:leader="none"/>
@@ -4661,7 +4733,7 @@
       <w:pPr>
         <w:numPr>
           <w:ilvl w:val="0"/>
-          <w:numId w:val="55"/>
+          <w:numId w:val="57"/>
         </w:numPr>
         <w:tabs>
           <w:tab w:val="left" w:pos="0" w:leader="none"/>
@@ -4724,7 +4796,7 @@
       <w:pPr>
         <w:numPr>
           <w:ilvl w:val="0"/>
-          <w:numId w:val="57"/>
+          <w:numId w:val="59"/>
         </w:numPr>
         <w:tabs>
           <w:tab w:val="left" w:pos="0" w:leader="none"/>
@@ -4757,7 +4829,7 @@
       <w:pPr>
         <w:numPr>
           <w:ilvl w:val="0"/>
-          <w:numId w:val="57"/>
+          <w:numId w:val="59"/>
         </w:numPr>
         <w:tabs>
           <w:tab w:val="left" w:pos="0" w:leader="none"/>
@@ -4790,7 +4862,7 @@
       <w:pPr>
         <w:numPr>
           <w:ilvl w:val="0"/>
-          <w:numId w:val="57"/>
+          <w:numId w:val="59"/>
         </w:numPr>
         <w:tabs>
           <w:tab w:val="left" w:pos="0" w:leader="none"/>
@@ -4853,7 +4925,7 @@
       <w:pPr>
         <w:numPr>
           <w:ilvl w:val="0"/>
-          <w:numId w:val="59"/>
+          <w:numId w:val="61"/>
         </w:numPr>
         <w:tabs>
           <w:tab w:val="left" w:pos="0" w:leader="none"/>
@@ -4886,7 +4958,7 @@
       <w:pPr>
         <w:numPr>
           <w:ilvl w:val="0"/>
-          <w:numId w:val="59"/>
+          <w:numId w:val="61"/>
         </w:numPr>
         <w:tabs>
           <w:tab w:val="left" w:pos="0" w:leader="none"/>
@@ -4949,7 +5021,7 @@
       <w:pPr>
         <w:numPr>
           <w:ilvl w:val="0"/>
-          <w:numId w:val="61"/>
+          <w:numId w:val="63"/>
         </w:numPr>
         <w:tabs>
           <w:tab w:val="left" w:pos="0" w:leader="none"/>
@@ -4982,7 +5054,7 @@
       <w:pPr>
         <w:numPr>
           <w:ilvl w:val="0"/>
-          <w:numId w:val="61"/>
+          <w:numId w:val="63"/>
         </w:numPr>
         <w:tabs>
           <w:tab w:val="left" w:pos="0" w:leader="none"/>
@@ -5069,6 +5141,60 @@
     </w:p>
     <w:p>
       <w:pPr>
+        <w:spacing w:before="180" w:after="0" w:line="240"/>
+        <w:ind w:right="0" w:left="0" w:firstLine="0"/>
+        <w:jc w:val="both"/>
+        <w:rPr>
+          <w:rFonts w:ascii="Cambria" w:hAnsi="Cambria" w:cs="Cambria" w:eastAsia="Cambria"/>
+          <w:color w:val="auto"/>
+          <w:spacing w:val="0"/>
+          <w:position w:val="0"/>
+          <w:sz w:val="24"/>
+          <w:shd w:fill="auto" w:val="clear"/>
+        </w:rPr>
+      </w:pPr>
+    </w:p>
+    <w:p>
+      <w:pPr>
+        <w:spacing w:before="180" w:after="0" w:line="240"/>
+        <w:ind w:right="0" w:left="0" w:firstLine="0"/>
+        <w:jc w:val="center"/>
+        <w:rPr>
+          <w:rFonts w:ascii="Cambria" w:hAnsi="Cambria" w:cs="Cambria" w:eastAsia="Cambria"/>
+          <w:color w:val="auto"/>
+          <w:spacing w:val="0"/>
+          <w:position w:val="0"/>
+          <w:sz w:val="24"/>
+          <w:shd w:fill="auto" w:val="clear"/>
+        </w:rPr>
+      </w:pPr>
+      <w:r>
+        <w:object w:dxaOrig="8747" w:dyaOrig="992">
+          <v:rect xmlns:o="urn:schemas-microsoft-com:office:office" xmlns:v="urn:schemas-microsoft-com:vml" id="rectole0000000001" style="width:437.350000pt;height:49.600000pt" o:preferrelative="t" o:ole="">
+            <o:lock v:ext="edit"/>
+            <v:imagedata xmlns:r="http://schemas.openxmlformats.org/officeDocument/2006/relationships" r:id="docRId3" o:title=""/>
+          </v:rect>
+          <o:OLEObject xmlns:r="http://schemas.openxmlformats.org/officeDocument/2006/relationships" xmlns:o="urn:schemas-microsoft-com:office:office" Type="Embed" ProgID="StaticMetafile" DrawAspect="Content" ObjectID="0000000001" ShapeID="rectole0000000001" r:id="docRId2"/>
+        </w:object>
+      </w:r>
+    </w:p>
+    <w:p>
+      <w:pPr>
+        <w:spacing w:before="180" w:after="0" w:line="240"/>
+        <w:ind w:right="0" w:left="0" w:firstLine="0"/>
+        <w:jc w:val="both"/>
+        <w:rPr>
+          <w:rFonts w:ascii="Cambria" w:hAnsi="Cambria" w:cs="Cambria" w:eastAsia="Cambria"/>
+          <w:color w:val="auto"/>
+          <w:spacing w:val="0"/>
+          <w:position w:val="0"/>
+          <w:sz w:val="24"/>
+          <w:shd w:fill="auto" w:val="clear"/>
+        </w:rPr>
+      </w:pPr>
+    </w:p>
+    <w:p>
+      <w:pPr>
         <w:keepNext w:val="true"/>
         <w:keepLines w:val="true"/>
         <w:spacing w:before="200" w:after="0" w:line="240"/>
@@ -5248,7 +5374,7 @@
       <w:pPr>
         <w:numPr>
           <w:ilvl w:val="0"/>
-          <w:numId w:val="69"/>
+          <w:numId w:val="73"/>
         </w:numPr>
         <w:tabs>
           <w:tab w:val="left" w:pos="0" w:leader="none"/>
@@ -5281,7 +5407,7 @@
       <w:pPr>
         <w:numPr>
           <w:ilvl w:val="0"/>
-          <w:numId w:val="69"/>
+          <w:numId w:val="73"/>
         </w:numPr>
         <w:tabs>
           <w:tab w:val="left" w:pos="0" w:leader="none"/>
@@ -5314,7 +5440,7 @@
       <w:pPr>
         <w:numPr>
           <w:ilvl w:val="0"/>
-          <w:numId w:val="69"/>
+          <w:numId w:val="73"/>
         </w:numPr>
         <w:tabs>
           <w:tab w:val="left" w:pos="0" w:leader="none"/>
@@ -5347,7 +5473,7 @@
       <w:pPr>
         <w:numPr>
           <w:ilvl w:val="0"/>
-          <w:numId w:val="69"/>
+          <w:numId w:val="73"/>
         </w:numPr>
         <w:tabs>
           <w:tab w:val="left" w:pos="0" w:leader="none"/>
@@ -5380,7 +5506,7 @@
       <w:pPr>
         <w:numPr>
           <w:ilvl w:val="0"/>
-          <w:numId w:val="69"/>
+          <w:numId w:val="73"/>
         </w:numPr>
         <w:tabs>
           <w:tab w:val="left" w:pos="0" w:leader="none"/>
@@ -5413,7 +5539,7 @@
       <w:pPr>
         <w:numPr>
           <w:ilvl w:val="0"/>
-          <w:numId w:val="69"/>
+          <w:numId w:val="73"/>
         </w:numPr>
         <w:tabs>
           <w:tab w:val="left" w:pos="0" w:leader="none"/>
@@ -5446,7 +5572,7 @@
       <w:pPr>
         <w:numPr>
           <w:ilvl w:val="0"/>
-          <w:numId w:val="69"/>
+          <w:numId w:val="73"/>
         </w:numPr>
         <w:tabs>
           <w:tab w:val="left" w:pos="0" w:leader="none"/>
@@ -5479,7 +5605,7 @@
       <w:pPr>
         <w:numPr>
           <w:ilvl w:val="0"/>
-          <w:numId w:val="69"/>
+          <w:numId w:val="73"/>
         </w:numPr>
         <w:tabs>
           <w:tab w:val="left" w:pos="0" w:leader="none"/>
@@ -5512,7 +5638,7 @@
       <w:pPr>
         <w:numPr>
           <w:ilvl w:val="0"/>
-          <w:numId w:val="69"/>
+          <w:numId w:val="73"/>
         </w:numPr>
         <w:tabs>
           <w:tab w:val="left" w:pos="0" w:leader="none"/>
@@ -5545,7 +5671,7 @@
       <w:pPr>
         <w:numPr>
           <w:ilvl w:val="0"/>
-          <w:numId w:val="69"/>
+          <w:numId w:val="73"/>
         </w:numPr>
         <w:tabs>
           <w:tab w:val="left" w:pos="0" w:leader="none"/>
@@ -5608,7 +5734,7 @@
       <w:pPr>
         <w:numPr>
           <w:ilvl w:val="0"/>
-          <w:numId w:val="71"/>
+          <w:numId w:val="75"/>
         </w:numPr>
         <w:tabs>
           <w:tab w:val="left" w:pos="0" w:leader="none"/>
@@ -5641,7 +5767,7 @@
       <w:pPr>
         <w:numPr>
           <w:ilvl w:val="0"/>
-          <w:numId w:val="71"/>
+          <w:numId w:val="75"/>
         </w:numPr>
         <w:tabs>
           <w:tab w:val="left" w:pos="0" w:leader="none"/>
@@ -5674,7 +5800,7 @@
       <w:pPr>
         <w:numPr>
           <w:ilvl w:val="0"/>
-          <w:numId w:val="71"/>
+          <w:numId w:val="75"/>
         </w:numPr>
         <w:tabs>
           <w:tab w:val="left" w:pos="0" w:leader="none"/>
@@ -5707,7 +5833,7 @@
       <w:pPr>
         <w:numPr>
           <w:ilvl w:val="0"/>
-          <w:numId w:val="71"/>
+          <w:numId w:val="75"/>
         </w:numPr>
         <w:tabs>
           <w:tab w:val="left" w:pos="0" w:leader="none"/>
@@ -5740,7 +5866,7 @@
       <w:pPr>
         <w:numPr>
           <w:ilvl w:val="0"/>
-          <w:numId w:val="71"/>
+          <w:numId w:val="75"/>
         </w:numPr>
         <w:tabs>
           <w:tab w:val="left" w:pos="0" w:leader="none"/>
@@ -5773,7 +5899,7 @@
       <w:pPr>
         <w:numPr>
           <w:ilvl w:val="0"/>
-          <w:numId w:val="71"/>
+          <w:numId w:val="75"/>
         </w:numPr>
         <w:tabs>
           <w:tab w:val="left" w:pos="0" w:leader="none"/>
@@ -5836,7 +5962,7 @@
       <w:pPr>
         <w:numPr>
           <w:ilvl w:val="0"/>
-          <w:numId w:val="73"/>
+          <w:numId w:val="77"/>
         </w:numPr>
         <w:tabs>
           <w:tab w:val="left" w:pos="0" w:leader="none"/>
@@ -5869,7 +5995,7 @@
       <w:pPr>
         <w:numPr>
           <w:ilvl w:val="0"/>
-          <w:numId w:val="73"/>
+          <w:numId w:val="77"/>
         </w:numPr>
         <w:tabs>
           <w:tab w:val="left" w:pos="0" w:leader="none"/>
@@ -5902,7 +6028,7 @@
       <w:pPr>
         <w:numPr>
           <w:ilvl w:val="0"/>
-          <w:numId w:val="73"/>
+          <w:numId w:val="77"/>
         </w:numPr>
         <w:tabs>
           <w:tab w:val="left" w:pos="0" w:leader="none"/>
@@ -5935,7 +6061,7 @@
       <w:pPr>
         <w:numPr>
           <w:ilvl w:val="0"/>
-          <w:numId w:val="73"/>
+          <w:numId w:val="77"/>
         </w:numPr>
         <w:tabs>
           <w:tab w:val="left" w:pos="0" w:leader="none"/>
@@ -5968,7 +6094,7 @@
       <w:pPr>
         <w:numPr>
           <w:ilvl w:val="0"/>
-          <w:numId w:val="73"/>
+          <w:numId w:val="77"/>
         </w:numPr>
         <w:tabs>
           <w:tab w:val="left" w:pos="0" w:leader="none"/>
@@ -6001,7 +6127,7 @@
       <w:pPr>
         <w:numPr>
           <w:ilvl w:val="0"/>
-          <w:numId w:val="73"/>
+          <w:numId w:val="77"/>
         </w:numPr>
         <w:tabs>
           <w:tab w:val="left" w:pos="0" w:leader="none"/>
@@ -6064,7 +6190,7 @@
       <w:pPr>
         <w:numPr>
           <w:ilvl w:val="0"/>
-          <w:numId w:val="75"/>
+          <w:numId w:val="79"/>
         </w:numPr>
         <w:tabs>
           <w:tab w:val="left" w:pos="0" w:leader="none"/>
@@ -6097,7 +6223,7 @@
       <w:pPr>
         <w:numPr>
           <w:ilvl w:val="0"/>
-          <w:numId w:val="75"/>
+          <w:numId w:val="79"/>
         </w:numPr>
         <w:tabs>
           <w:tab w:val="left" w:pos="0" w:leader="none"/>
@@ -6130,7 +6256,7 @@
       <w:pPr>
         <w:numPr>
           <w:ilvl w:val="0"/>
-          <w:numId w:val="75"/>
+          <w:numId w:val="79"/>
         </w:numPr>
         <w:tabs>
           <w:tab w:val="left" w:pos="0" w:leader="none"/>
@@ -6163,7 +6289,7 @@
       <w:pPr>
         <w:numPr>
           <w:ilvl w:val="0"/>
-          <w:numId w:val="75"/>
+          <w:numId w:val="79"/>
         </w:numPr>
         <w:tabs>
           <w:tab w:val="left" w:pos="0" w:leader="none"/>
@@ -6196,7 +6322,7 @@
       <w:pPr>
         <w:numPr>
           <w:ilvl w:val="0"/>
-          <w:numId w:val="75"/>
+          <w:numId w:val="79"/>
         </w:numPr>
         <w:tabs>
           <w:tab w:val="left" w:pos="0" w:leader="none"/>
@@ -6229,7 +6355,7 @@
       <w:pPr>
         <w:numPr>
           <w:ilvl w:val="0"/>
-          <w:numId w:val="75"/>
+          <w:numId w:val="79"/>
         </w:numPr>
         <w:tabs>
           <w:tab w:val="left" w:pos="0" w:leader="none"/>
@@ -6371,7 +6497,7 @@
       <w:pPr>
         <w:numPr>
           <w:ilvl w:val="0"/>
-          <w:numId w:val="79"/>
+          <w:numId w:val="83"/>
         </w:numPr>
         <w:tabs>
           <w:tab w:val="left" w:pos="0" w:leader="none"/>
@@ -6404,7 +6530,7 @@
       <w:pPr>
         <w:numPr>
           <w:ilvl w:val="0"/>
-          <w:numId w:val="79"/>
+          <w:numId w:val="83"/>
         </w:numPr>
         <w:tabs>
           <w:tab w:val="left" w:pos="0" w:leader="none"/>
@@ -6437,7 +6563,7 @@
       <w:pPr>
         <w:numPr>
           <w:ilvl w:val="0"/>
-          <w:numId w:val="79"/>
+          <w:numId w:val="83"/>
         </w:numPr>
         <w:tabs>
           <w:tab w:val="left" w:pos="0" w:leader="none"/>
@@ -6470,7 +6596,7 @@
       <w:pPr>
         <w:numPr>
           <w:ilvl w:val="0"/>
-          <w:numId w:val="79"/>
+          <w:numId w:val="83"/>
         </w:numPr>
         <w:tabs>
           <w:tab w:val="left" w:pos="0" w:leader="none"/>
@@ -6533,7 +6659,7 @@
       <w:pPr>
         <w:numPr>
           <w:ilvl w:val="0"/>
-          <w:numId w:val="81"/>
+          <w:numId w:val="85"/>
         </w:numPr>
         <w:tabs>
           <w:tab w:val="left" w:pos="0" w:leader="none"/>
@@ -6566,7 +6692,7 @@
       <w:pPr>
         <w:numPr>
           <w:ilvl w:val="0"/>
-          <w:numId w:val="81"/>
+          <w:numId w:val="85"/>
         </w:numPr>
         <w:tabs>
           <w:tab w:val="left" w:pos="0" w:leader="none"/>
@@ -6599,7 +6725,7 @@
       <w:pPr>
         <w:numPr>
           <w:ilvl w:val="0"/>
-          <w:numId w:val="81"/>
+          <w:numId w:val="85"/>
         </w:numPr>
         <w:tabs>
           <w:tab w:val="left" w:pos="0" w:leader="none"/>
@@ -6632,7 +6758,7 @@
       <w:pPr>
         <w:numPr>
           <w:ilvl w:val="0"/>
-          <w:numId w:val="81"/>
+          <w:numId w:val="85"/>
         </w:numPr>
         <w:tabs>
           <w:tab w:val="left" w:pos="0" w:leader="none"/>
@@ -6695,7 +6821,7 @@
       <w:pPr>
         <w:numPr>
           <w:ilvl w:val="0"/>
-          <w:numId w:val="83"/>
+          <w:numId w:val="87"/>
         </w:numPr>
         <w:tabs>
           <w:tab w:val="left" w:pos="0" w:leader="none"/>
@@ -6728,7 +6854,7 @@
       <w:pPr>
         <w:numPr>
           <w:ilvl w:val="0"/>
-          <w:numId w:val="83"/>
+          <w:numId w:val="87"/>
         </w:numPr>
         <w:tabs>
           <w:tab w:val="left" w:pos="0" w:leader="none"/>
@@ -6761,7 +6887,7 @@
       <w:pPr>
         <w:numPr>
           <w:ilvl w:val="0"/>
-          <w:numId w:val="83"/>
+          <w:numId w:val="87"/>
         </w:numPr>
         <w:tabs>
           <w:tab w:val="left" w:pos="0" w:leader="none"/>
@@ -6794,7 +6920,7 @@
       <w:pPr>
         <w:numPr>
           <w:ilvl w:val="0"/>
-          <w:numId w:val="83"/>
+          <w:numId w:val="87"/>
         </w:numPr>
         <w:tabs>
           <w:tab w:val="left" w:pos="0" w:leader="none"/>
@@ -6857,7 +6983,7 @@
       <w:pPr>
         <w:numPr>
           <w:ilvl w:val="0"/>
-          <w:numId w:val="85"/>
+          <w:numId w:val="89"/>
         </w:numPr>
         <w:tabs>
           <w:tab w:val="left" w:pos="0" w:leader="none"/>
@@ -6890,7 +7016,7 @@
       <w:pPr>
         <w:numPr>
           <w:ilvl w:val="0"/>
-          <w:numId w:val="85"/>
+          <w:numId w:val="89"/>
         </w:numPr>
         <w:tabs>
           <w:tab w:val="left" w:pos="0" w:leader="none"/>
@@ -6923,7 +7049,7 @@
       <w:pPr>
         <w:numPr>
           <w:ilvl w:val="0"/>
-          <w:numId w:val="85"/>
+          <w:numId w:val="89"/>
         </w:numPr>
         <w:tabs>
           <w:tab w:val="left" w:pos="0" w:leader="none"/>
@@ -6956,7 +7082,7 @@
       <w:pPr>
         <w:numPr>
           <w:ilvl w:val="0"/>
-          <w:numId w:val="85"/>
+          <w:numId w:val="89"/>
         </w:numPr>
         <w:tabs>
           <w:tab w:val="left" w:pos="0" w:leader="none"/>
@@ -7019,7 +7145,7 @@
       <w:pPr>
         <w:numPr>
           <w:ilvl w:val="0"/>
-          <w:numId w:val="87"/>
+          <w:numId w:val="91"/>
         </w:numPr>
         <w:tabs>
           <w:tab w:val="left" w:pos="0" w:leader="none"/>
@@ -7052,7 +7178,7 @@
       <w:pPr>
         <w:numPr>
           <w:ilvl w:val="0"/>
-          <w:numId w:val="87"/>
+          <w:numId w:val="91"/>
         </w:numPr>
         <w:tabs>
           <w:tab w:val="left" w:pos="0" w:leader="none"/>
@@ -7085,7 +7211,7 @@
       <w:pPr>
         <w:numPr>
           <w:ilvl w:val="0"/>
-          <w:numId w:val="87"/>
+          <w:numId w:val="91"/>
         </w:numPr>
         <w:tabs>
           <w:tab w:val="left" w:pos="0" w:leader="none"/>
@@ -7118,7 +7244,7 @@
       <w:pPr>
         <w:numPr>
           <w:ilvl w:val="0"/>
-          <w:numId w:val="87"/>
+          <w:numId w:val="91"/>
         </w:numPr>
         <w:tabs>
           <w:tab w:val="left" w:pos="0" w:leader="none"/>
@@ -7260,7 +7386,7 @@
       <w:pPr>
         <w:numPr>
           <w:ilvl w:val="0"/>
-          <w:numId w:val="91"/>
+          <w:numId w:val="95"/>
         </w:numPr>
         <w:tabs>
           <w:tab w:val="left" w:pos="0" w:leader="none"/>
@@ -7293,7 +7419,7 @@
       <w:pPr>
         <w:numPr>
           <w:ilvl w:val="0"/>
-          <w:numId w:val="91"/>
+          <w:numId w:val="95"/>
         </w:numPr>
         <w:tabs>
           <w:tab w:val="left" w:pos="0" w:leader="none"/>
@@ -7326,7 +7452,7 @@
       <w:pPr>
         <w:numPr>
           <w:ilvl w:val="0"/>
-          <w:numId w:val="91"/>
+          <w:numId w:val="95"/>
         </w:numPr>
         <w:tabs>
           <w:tab w:val="left" w:pos="0" w:leader="none"/>
@@ -7359,7 +7485,7 @@
       <w:pPr>
         <w:numPr>
           <w:ilvl w:val="0"/>
-          <w:numId w:val="91"/>
+          <w:numId w:val="95"/>
         </w:numPr>
         <w:tabs>
           <w:tab w:val="left" w:pos="0" w:leader="none"/>
@@ -7392,7 +7518,7 @@
       <w:pPr>
         <w:numPr>
           <w:ilvl w:val="0"/>
-          <w:numId w:val="91"/>
+          <w:numId w:val="95"/>
         </w:numPr>
         <w:tabs>
           <w:tab w:val="left" w:pos="0" w:leader="none"/>
@@ -7455,7 +7581,7 @@
       <w:pPr>
         <w:numPr>
           <w:ilvl w:val="0"/>
-          <w:numId w:val="93"/>
+          <w:numId w:val="97"/>
         </w:numPr>
         <w:tabs>
           <w:tab w:val="left" w:pos="0" w:leader="none"/>
@@ -7488,7 +7614,7 @@
       <w:pPr>
         <w:numPr>
           <w:ilvl w:val="0"/>
-          <w:numId w:val="93"/>
+          <w:numId w:val="97"/>
         </w:numPr>
         <w:tabs>
           <w:tab w:val="left" w:pos="0" w:leader="none"/>
@@ -7521,7 +7647,7 @@
       <w:pPr>
         <w:numPr>
           <w:ilvl w:val="0"/>
-          <w:numId w:val="93"/>
+          <w:numId w:val="97"/>
         </w:numPr>
         <w:tabs>
           <w:tab w:val="left" w:pos="0" w:leader="none"/>
@@ -7554,7 +7680,7 @@
       <w:pPr>
         <w:numPr>
           <w:ilvl w:val="0"/>
-          <w:numId w:val="93"/>
+          <w:numId w:val="97"/>
         </w:numPr>
         <w:tabs>
           <w:tab w:val="left" w:pos="0" w:leader="none"/>
@@ -7587,7 +7713,7 @@
       <w:pPr>
         <w:numPr>
           <w:ilvl w:val="0"/>
-          <w:numId w:val="93"/>
+          <w:numId w:val="97"/>
         </w:numPr>
         <w:tabs>
           <w:tab w:val="left" w:pos="0" w:leader="none"/>
@@ -7650,7 +7776,7 @@
       <w:pPr>
         <w:numPr>
           <w:ilvl w:val="0"/>
-          <w:numId w:val="95"/>
+          <w:numId w:val="99"/>
         </w:numPr>
         <w:tabs>
           <w:tab w:val="left" w:pos="0" w:leader="none"/>
@@ -7683,7 +7809,7 @@
       <w:pPr>
         <w:numPr>
           <w:ilvl w:val="0"/>
-          <w:numId w:val="95"/>
+          <w:numId w:val="99"/>
         </w:numPr>
         <w:tabs>
           <w:tab w:val="left" w:pos="0" w:leader="none"/>
@@ -7716,7 +7842,7 @@
       <w:pPr>
         <w:numPr>
           <w:ilvl w:val="0"/>
-          <w:numId w:val="95"/>
+          <w:numId w:val="99"/>
         </w:numPr>
         <w:tabs>
           <w:tab w:val="left" w:pos="0" w:leader="none"/>
@@ -7749,7 +7875,7 @@
       <w:pPr>
         <w:numPr>
           <w:ilvl w:val="0"/>
-          <w:numId w:val="95"/>
+          <w:numId w:val="99"/>
         </w:numPr>
         <w:tabs>
           <w:tab w:val="left" w:pos="0" w:leader="none"/>
@@ -7782,7 +7908,7 @@
       <w:pPr>
         <w:numPr>
           <w:ilvl w:val="0"/>
-          <w:numId w:val="95"/>
+          <w:numId w:val="99"/>
         </w:numPr>
         <w:tabs>
           <w:tab w:val="left" w:pos="0" w:leader="none"/>
@@ -7845,7 +7971,7 @@
       <w:pPr>
         <w:numPr>
           <w:ilvl w:val="0"/>
-          <w:numId w:val="97"/>
+          <w:numId w:val="101"/>
         </w:numPr>
         <w:tabs>
           <w:tab w:val="left" w:pos="0" w:leader="none"/>
@@ -7878,7 +8004,7 @@
       <w:pPr>
         <w:numPr>
           <w:ilvl w:val="0"/>
-          <w:numId w:val="97"/>
+          <w:numId w:val="101"/>
         </w:numPr>
         <w:tabs>
           <w:tab w:val="left" w:pos="0" w:leader="none"/>
@@ -7911,7 +8037,7 @@
       <w:pPr>
         <w:numPr>
           <w:ilvl w:val="0"/>
-          <w:numId w:val="97"/>
+          <w:numId w:val="101"/>
         </w:numPr>
         <w:tabs>
           <w:tab w:val="left" w:pos="0" w:leader="none"/>
@@ -7944,7 +8070,7 @@
       <w:pPr>
         <w:numPr>
           <w:ilvl w:val="0"/>
-          <w:numId w:val="97"/>
+          <w:numId w:val="101"/>
         </w:numPr>
         <w:tabs>
           <w:tab w:val="left" w:pos="0" w:leader="none"/>
@@ -7977,7 +8103,7 @@
       <w:pPr>
         <w:numPr>
           <w:ilvl w:val="0"/>
-          <w:numId w:val="97"/>
+          <w:numId w:val="101"/>
         </w:numPr>
         <w:tabs>
           <w:tab w:val="left" w:pos="0" w:leader="none"/>
@@ -8040,7 +8166,7 @@
       <w:pPr>
         <w:numPr>
           <w:ilvl w:val="0"/>
-          <w:numId w:val="99"/>
+          <w:numId w:val="103"/>
         </w:numPr>
         <w:tabs>
           <w:tab w:val="left" w:pos="0" w:leader="none"/>
@@ -8073,7 +8199,7 @@
       <w:pPr>
         <w:numPr>
           <w:ilvl w:val="0"/>
-          <w:numId w:val="99"/>
+          <w:numId w:val="103"/>
         </w:numPr>
         <w:tabs>
           <w:tab w:val="left" w:pos="0" w:leader="none"/>
@@ -8106,7 +8232,7 @@
       <w:pPr>
         <w:numPr>
           <w:ilvl w:val="0"/>
-          <w:numId w:val="99"/>
+          <w:numId w:val="103"/>
         </w:numPr>
         <w:tabs>
           <w:tab w:val="left" w:pos="0" w:leader="none"/>
@@ -8139,7 +8265,7 @@
       <w:pPr>
         <w:numPr>
           <w:ilvl w:val="0"/>
-          <w:numId w:val="99"/>
+          <w:numId w:val="103"/>
         </w:numPr>
         <w:tabs>
           <w:tab w:val="left" w:pos="0" w:leader="none"/>
@@ -8172,7 +8298,7 @@
       <w:pPr>
         <w:numPr>
           <w:ilvl w:val="0"/>
-          <w:numId w:val="99"/>
+          <w:numId w:val="103"/>
         </w:numPr>
         <w:tabs>
           <w:tab w:val="left" w:pos="0" w:leader="none"/>
@@ -8259,6 +8385,60 @@
     </w:p>
     <w:p>
       <w:pPr>
+        <w:spacing w:before="180" w:after="0" w:line="240"/>
+        <w:ind w:right="0" w:left="0" w:firstLine="0"/>
+        <w:jc w:val="both"/>
+        <w:rPr>
+          <w:rFonts w:ascii="Cambria" w:hAnsi="Cambria" w:cs="Cambria" w:eastAsia="Cambria"/>
+          <w:color w:val="auto"/>
+          <w:spacing w:val="0"/>
+          <w:position w:val="0"/>
+          <w:sz w:val="24"/>
+          <w:shd w:fill="auto" w:val="clear"/>
+        </w:rPr>
+      </w:pPr>
+    </w:p>
+    <w:p>
+      <w:pPr>
+        <w:spacing w:before="180" w:after="0" w:line="240"/>
+        <w:ind w:right="0" w:left="0" w:firstLine="0"/>
+        <w:jc w:val="center"/>
+        <w:rPr>
+          <w:rFonts w:ascii="Cambria" w:hAnsi="Cambria" w:cs="Cambria" w:eastAsia="Cambria"/>
+          <w:color w:val="auto"/>
+          <w:spacing w:val="0"/>
+          <w:position w:val="0"/>
+          <w:sz w:val="24"/>
+          <w:shd w:fill="auto" w:val="clear"/>
+        </w:rPr>
+      </w:pPr>
+      <w:r>
+        <w:object w:dxaOrig="6337" w:dyaOrig="992">
+          <v:rect xmlns:o="urn:schemas-microsoft-com:office:office" xmlns:v="urn:schemas-microsoft-com:vml" id="rectole0000000002" style="width:316.850000pt;height:49.600000pt" o:preferrelative="t" o:ole="">
+            <o:lock v:ext="edit"/>
+            <v:imagedata xmlns:r="http://schemas.openxmlformats.org/officeDocument/2006/relationships" r:id="docRId5" o:title=""/>
+          </v:rect>
+          <o:OLEObject xmlns:r="http://schemas.openxmlformats.org/officeDocument/2006/relationships" xmlns:o="urn:schemas-microsoft-com:office:office" Type="Embed" ProgID="StaticMetafile" DrawAspect="Content" ObjectID="0000000002" ShapeID="rectole0000000002" r:id="docRId4"/>
+        </w:object>
+      </w:r>
+    </w:p>
+    <w:p>
+      <w:pPr>
+        <w:spacing w:before="180" w:after="0" w:line="240"/>
+        <w:ind w:right="0" w:left="0" w:firstLine="0"/>
+        <w:jc w:val="both"/>
+        <w:rPr>
+          <w:rFonts w:ascii="Cambria" w:hAnsi="Cambria" w:cs="Cambria" w:eastAsia="Cambria"/>
+          <w:color w:val="auto"/>
+          <w:spacing w:val="0"/>
+          <w:position w:val="0"/>
+          <w:sz w:val="24"/>
+          <w:shd w:fill="auto" w:val="clear"/>
+        </w:rPr>
+      </w:pPr>
+    </w:p>
+    <w:p>
+      <w:pPr>
         <w:keepNext w:val="true"/>
         <w:keepLines w:val="true"/>
         <w:spacing w:before="200" w:after="0" w:line="240"/>
@@ -8438,7 +8618,7 @@
       <w:pPr>
         <w:numPr>
           <w:ilvl w:val="0"/>
-          <w:numId w:val="107"/>
+          <w:numId w:val="113"/>
         </w:numPr>
         <w:tabs>
           <w:tab w:val="left" w:pos="0" w:leader="none"/>
@@ -8471,7 +8651,7 @@
       <w:pPr>
         <w:numPr>
           <w:ilvl w:val="0"/>
-          <w:numId w:val="107"/>
+          <w:numId w:val="113"/>
         </w:numPr>
         <w:tabs>
           <w:tab w:val="left" w:pos="0" w:leader="none"/>
@@ -8504,7 +8684,7 @@
       <w:pPr>
         <w:numPr>
           <w:ilvl w:val="0"/>
-          <w:numId w:val="107"/>
+          <w:numId w:val="113"/>
         </w:numPr>
         <w:tabs>
           <w:tab w:val="left" w:pos="0" w:leader="none"/>
@@ -8537,7 +8717,7 @@
       <w:pPr>
         <w:numPr>
           <w:ilvl w:val="0"/>
-          <w:numId w:val="107"/>
+          <w:numId w:val="113"/>
         </w:numPr>
         <w:tabs>
           <w:tab w:val="left" w:pos="0" w:leader="none"/>
@@ -8570,7 +8750,7 @@
       <w:pPr>
         <w:numPr>
           <w:ilvl w:val="0"/>
-          <w:numId w:val="107"/>
+          <w:numId w:val="113"/>
         </w:numPr>
         <w:tabs>
           <w:tab w:val="left" w:pos="0" w:leader="none"/>
@@ -8603,7 +8783,7 @@
       <w:pPr>
         <w:numPr>
           <w:ilvl w:val="0"/>
-          <w:numId w:val="107"/>
+          <w:numId w:val="113"/>
         </w:numPr>
         <w:tabs>
           <w:tab w:val="left" w:pos="0" w:leader="none"/>
@@ -8636,7 +8816,7 @@
       <w:pPr>
         <w:numPr>
           <w:ilvl w:val="0"/>
-          <w:numId w:val="107"/>
+          <w:numId w:val="113"/>
         </w:numPr>
         <w:tabs>
           <w:tab w:val="left" w:pos="0" w:leader="none"/>
@@ -8669,7 +8849,7 @@
       <w:pPr>
         <w:numPr>
           <w:ilvl w:val="0"/>
-          <w:numId w:val="107"/>
+          <w:numId w:val="113"/>
         </w:numPr>
         <w:tabs>
           <w:tab w:val="left" w:pos="0" w:leader="none"/>
@@ -8732,7 +8912,7 @@
       <w:pPr>
         <w:numPr>
           <w:ilvl w:val="0"/>
-          <w:numId w:val="109"/>
+          <w:numId w:val="115"/>
         </w:numPr>
         <w:tabs>
           <w:tab w:val="left" w:pos="0" w:leader="none"/>
@@ -8765,7 +8945,7 @@
       <w:pPr>
         <w:numPr>
           <w:ilvl w:val="0"/>
-          <w:numId w:val="109"/>
+          <w:numId w:val="115"/>
         </w:numPr>
         <w:tabs>
           <w:tab w:val="left" w:pos="0" w:leader="none"/>
@@ -8798,7 +8978,7 @@
       <w:pPr>
         <w:numPr>
           <w:ilvl w:val="0"/>
-          <w:numId w:val="109"/>
+          <w:numId w:val="115"/>
         </w:numPr>
         <w:tabs>
           <w:tab w:val="left" w:pos="0" w:leader="none"/>
@@ -8861,7 +9041,7 @@
       <w:pPr>
         <w:numPr>
           <w:ilvl w:val="0"/>
-          <w:numId w:val="111"/>
+          <w:numId w:val="117"/>
         </w:numPr>
         <w:tabs>
           <w:tab w:val="left" w:pos="0" w:leader="none"/>
@@ -8894,7 +9074,7 @@
       <w:pPr>
         <w:numPr>
           <w:ilvl w:val="0"/>
-          <w:numId w:val="111"/>
+          <w:numId w:val="117"/>
         </w:numPr>
         <w:tabs>
           <w:tab w:val="left" w:pos="0" w:leader="none"/>
@@ -8927,7 +9107,7 @@
       <w:pPr>
         <w:numPr>
           <w:ilvl w:val="0"/>
-          <w:numId w:val="111"/>
+          <w:numId w:val="117"/>
         </w:numPr>
         <w:tabs>
           <w:tab w:val="left" w:pos="0" w:leader="none"/>
@@ -8990,7 +9170,7 @@
       <w:pPr>
         <w:numPr>
           <w:ilvl w:val="0"/>
-          <w:numId w:val="113"/>
+          <w:numId w:val="119"/>
         </w:numPr>
         <w:tabs>
           <w:tab w:val="left" w:pos="0" w:leader="none"/>
@@ -9023,7 +9203,7 @@
       <w:pPr>
         <w:numPr>
           <w:ilvl w:val="0"/>
-          <w:numId w:val="113"/>
+          <w:numId w:val="119"/>
         </w:numPr>
         <w:tabs>
           <w:tab w:val="left" w:pos="0" w:leader="none"/>
@@ -9056,7 +9236,7 @@
       <w:pPr>
         <w:numPr>
           <w:ilvl w:val="0"/>
-          <w:numId w:val="113"/>
+          <w:numId w:val="119"/>
         </w:numPr>
         <w:tabs>
           <w:tab w:val="left" w:pos="0" w:leader="none"/>
@@ -9119,7 +9299,7 @@
       <w:pPr>
         <w:numPr>
           <w:ilvl w:val="0"/>
-          <w:numId w:val="115"/>
+          <w:numId w:val="121"/>
         </w:numPr>
         <w:tabs>
           <w:tab w:val="left" w:pos="0" w:leader="none"/>
@@ -9152,7 +9332,7 @@
       <w:pPr>
         <w:numPr>
           <w:ilvl w:val="0"/>
-          <w:numId w:val="115"/>
+          <w:numId w:val="121"/>
         </w:numPr>
         <w:tabs>
           <w:tab w:val="left" w:pos="0" w:leader="none"/>
@@ -9185,7 +9365,7 @@
       <w:pPr>
         <w:numPr>
           <w:ilvl w:val="0"/>
-          <w:numId w:val="115"/>
+          <w:numId w:val="121"/>
         </w:numPr>
         <w:tabs>
           <w:tab w:val="left" w:pos="0" w:leader="none"/>
@@ -9327,7 +9507,7 @@
       <w:pPr>
         <w:numPr>
           <w:ilvl w:val="0"/>
-          <w:numId w:val="119"/>
+          <w:numId w:val="125"/>
         </w:numPr>
         <w:tabs>
           <w:tab w:val="left" w:pos="0" w:leader="none"/>
@@ -9360,7 +9540,7 @@
       <w:pPr>
         <w:numPr>
           <w:ilvl w:val="0"/>
-          <w:numId w:val="119"/>
+          <w:numId w:val="125"/>
         </w:numPr>
         <w:tabs>
           <w:tab w:val="left" w:pos="0" w:leader="none"/>
@@ -9393,7 +9573,7 @@
       <w:pPr>
         <w:numPr>
           <w:ilvl w:val="0"/>
-          <w:numId w:val="119"/>
+          <w:numId w:val="125"/>
         </w:numPr>
         <w:tabs>
           <w:tab w:val="left" w:pos="0" w:leader="none"/>
@@ -9426,7 +9606,7 @@
       <w:pPr>
         <w:numPr>
           <w:ilvl w:val="0"/>
-          <w:numId w:val="119"/>
+          <w:numId w:val="125"/>
         </w:numPr>
         <w:tabs>
           <w:tab w:val="left" w:pos="0" w:leader="none"/>
@@ -9459,7 +9639,7 @@
       <w:pPr>
         <w:numPr>
           <w:ilvl w:val="0"/>
-          <w:numId w:val="119"/>
+          <w:numId w:val="125"/>
         </w:numPr>
         <w:tabs>
           <w:tab w:val="left" w:pos="0" w:leader="none"/>
@@ -9522,7 +9702,7 @@
       <w:pPr>
         <w:numPr>
           <w:ilvl w:val="0"/>
-          <w:numId w:val="121"/>
+          <w:numId w:val="127"/>
         </w:numPr>
         <w:tabs>
           <w:tab w:val="left" w:pos="0" w:leader="none"/>
@@ -9555,7 +9735,7 @@
       <w:pPr>
         <w:numPr>
           <w:ilvl w:val="0"/>
-          <w:numId w:val="121"/>
+          <w:numId w:val="127"/>
         </w:numPr>
         <w:tabs>
           <w:tab w:val="left" w:pos="0" w:leader="none"/>
@@ -9588,7 +9768,7 @@
       <w:pPr>
         <w:numPr>
           <w:ilvl w:val="0"/>
-          <w:numId w:val="121"/>
+          <w:numId w:val="127"/>
         </w:numPr>
         <w:tabs>
           <w:tab w:val="left" w:pos="0" w:leader="none"/>
@@ -9621,7 +9801,7 @@
       <w:pPr>
         <w:numPr>
           <w:ilvl w:val="0"/>
-          <w:numId w:val="121"/>
+          <w:numId w:val="127"/>
         </w:numPr>
         <w:tabs>
           <w:tab w:val="left" w:pos="0" w:leader="none"/>
@@ -9654,7 +9834,7 @@
       <w:pPr>
         <w:numPr>
           <w:ilvl w:val="0"/>
-          <w:numId w:val="121"/>
+          <w:numId w:val="127"/>
         </w:numPr>
         <w:tabs>
           <w:tab w:val="left" w:pos="0" w:leader="none"/>
@@ -9717,7 +9897,7 @@
       <w:pPr>
         <w:numPr>
           <w:ilvl w:val="0"/>
-          <w:numId w:val="123"/>
+          <w:numId w:val="129"/>
         </w:numPr>
         <w:tabs>
           <w:tab w:val="left" w:pos="0" w:leader="none"/>
@@ -9750,7 +9930,7 @@
       <w:pPr>
         <w:numPr>
           <w:ilvl w:val="0"/>
-          <w:numId w:val="123"/>
+          <w:numId w:val="129"/>
         </w:numPr>
         <w:tabs>
           <w:tab w:val="left" w:pos="0" w:leader="none"/>
@@ -9783,7 +9963,7 @@
       <w:pPr>
         <w:numPr>
           <w:ilvl w:val="0"/>
-          <w:numId w:val="123"/>
+          <w:numId w:val="129"/>
         </w:numPr>
         <w:tabs>
           <w:tab w:val="left" w:pos="0" w:leader="none"/>
@@ -9816,7 +9996,7 @@
       <w:pPr>
         <w:numPr>
           <w:ilvl w:val="0"/>
-          <w:numId w:val="123"/>
+          <w:numId w:val="129"/>
         </w:numPr>
         <w:tabs>
           <w:tab w:val="left" w:pos="0" w:leader="none"/>
@@ -9849,7 +10029,7 @@
       <w:pPr>
         <w:numPr>
           <w:ilvl w:val="0"/>
-          <w:numId w:val="123"/>
+          <w:numId w:val="129"/>
         </w:numPr>
         <w:tabs>
           <w:tab w:val="left" w:pos="0" w:leader="none"/>
@@ -9912,7 +10092,7 @@
       <w:pPr>
         <w:numPr>
           <w:ilvl w:val="0"/>
-          <w:numId w:val="125"/>
+          <w:numId w:val="131"/>
         </w:numPr>
         <w:tabs>
           <w:tab w:val="left" w:pos="0" w:leader="none"/>
@@ -9945,7 +10125,7 @@
       <w:pPr>
         <w:numPr>
           <w:ilvl w:val="0"/>
-          <w:numId w:val="125"/>
+          <w:numId w:val="131"/>
         </w:numPr>
         <w:tabs>
           <w:tab w:val="left" w:pos="0" w:leader="none"/>
@@ -9978,7 +10158,7 @@
       <w:pPr>
         <w:numPr>
           <w:ilvl w:val="0"/>
-          <w:numId w:val="125"/>
+          <w:numId w:val="131"/>
         </w:numPr>
         <w:tabs>
           <w:tab w:val="left" w:pos="0" w:leader="none"/>
@@ -10011,7 +10191,7 @@
       <w:pPr>
         <w:numPr>
           <w:ilvl w:val="0"/>
-          <w:numId w:val="125"/>
+          <w:numId w:val="131"/>
         </w:numPr>
         <w:tabs>
           <w:tab w:val="left" w:pos="0" w:leader="none"/>
@@ -10044,7 +10224,7 @@
       <w:pPr>
         <w:numPr>
           <w:ilvl w:val="0"/>
-          <w:numId w:val="125"/>
+          <w:numId w:val="131"/>
         </w:numPr>
         <w:tabs>
           <w:tab w:val="left" w:pos="0" w:leader="none"/>
@@ -10107,7 +10287,7 @@
       <w:pPr>
         <w:numPr>
           <w:ilvl w:val="0"/>
-          <w:numId w:val="127"/>
+          <w:numId w:val="133"/>
         </w:numPr>
         <w:tabs>
           <w:tab w:val="left" w:pos="0" w:leader="none"/>
@@ -10140,7 +10320,7 @@
       <w:pPr>
         <w:numPr>
           <w:ilvl w:val="0"/>
-          <w:numId w:val="127"/>
+          <w:numId w:val="133"/>
         </w:numPr>
         <w:tabs>
           <w:tab w:val="left" w:pos="0" w:leader="none"/>
@@ -10173,7 +10353,7 @@
       <w:pPr>
         <w:numPr>
           <w:ilvl w:val="0"/>
-          <w:numId w:val="127"/>
+          <w:numId w:val="133"/>
         </w:numPr>
         <w:tabs>
           <w:tab w:val="left" w:pos="0" w:leader="none"/>
@@ -10206,7 +10386,7 @@
       <w:pPr>
         <w:numPr>
           <w:ilvl w:val="0"/>
-          <w:numId w:val="127"/>
+          <w:numId w:val="133"/>
         </w:numPr>
         <w:tabs>
           <w:tab w:val="left" w:pos="0" w:leader="none"/>
@@ -10239,7 +10419,7 @@
       <w:pPr>
         <w:numPr>
           <w:ilvl w:val="0"/>
-          <w:numId w:val="127"/>
+          <w:numId w:val="133"/>
         </w:numPr>
         <w:tabs>
           <w:tab w:val="left" w:pos="0" w:leader="none"/>
@@ -10326,6 +10506,60 @@
     </w:p>
     <w:p>
       <w:pPr>
+        <w:spacing w:before="180" w:after="0" w:line="240"/>
+        <w:ind w:right="0" w:left="0" w:firstLine="0"/>
+        <w:jc w:val="both"/>
+        <w:rPr>
+          <w:rFonts w:ascii="Cambria" w:hAnsi="Cambria" w:cs="Cambria" w:eastAsia="Cambria"/>
+          <w:color w:val="auto"/>
+          <w:spacing w:val="0"/>
+          <w:position w:val="0"/>
+          <w:sz w:val="24"/>
+          <w:shd w:fill="auto" w:val="clear"/>
+        </w:rPr>
+      </w:pPr>
+    </w:p>
+    <w:p>
+      <w:pPr>
+        <w:spacing w:before="180" w:after="0" w:line="240"/>
+        <w:ind w:right="0" w:left="0" w:firstLine="0"/>
+        <w:jc w:val="center"/>
+        <w:rPr>
+          <w:rFonts w:ascii="Cambria" w:hAnsi="Cambria" w:cs="Cambria" w:eastAsia="Cambria"/>
+          <w:color w:val="auto"/>
+          <w:spacing w:val="0"/>
+          <w:position w:val="0"/>
+          <w:sz w:val="24"/>
+          <w:shd w:fill="auto" w:val="clear"/>
+        </w:rPr>
+      </w:pPr>
+      <w:r>
+        <w:object w:dxaOrig="3907" w:dyaOrig="992">
+          <v:rect xmlns:o="urn:schemas-microsoft-com:office:office" xmlns:v="urn:schemas-microsoft-com:vml" id="rectole0000000003" style="width:195.350000pt;height:49.600000pt" o:preferrelative="t" o:ole="">
+            <o:lock v:ext="edit"/>
+            <v:imagedata xmlns:r="http://schemas.openxmlformats.org/officeDocument/2006/relationships" r:id="docRId7" o:title=""/>
+          </v:rect>
+          <o:OLEObject xmlns:r="http://schemas.openxmlformats.org/officeDocument/2006/relationships" xmlns:o="urn:schemas-microsoft-com:office:office" Type="Embed" ProgID="StaticMetafile" DrawAspect="Content" ObjectID="0000000003" ShapeID="rectole0000000003" r:id="docRId6"/>
+        </w:object>
+      </w:r>
+    </w:p>
+    <w:p>
+      <w:pPr>
+        <w:spacing w:before="180" w:after="0" w:line="240"/>
+        <w:ind w:right="0" w:left="0" w:firstLine="0"/>
+        <w:jc w:val="both"/>
+        <w:rPr>
+          <w:rFonts w:ascii="Cambria" w:hAnsi="Cambria" w:cs="Cambria" w:eastAsia="Cambria"/>
+          <w:color w:val="auto"/>
+          <w:spacing w:val="0"/>
+          <w:position w:val="0"/>
+          <w:sz w:val="24"/>
+          <w:shd w:fill="auto" w:val="clear"/>
+        </w:rPr>
+      </w:pPr>
+    </w:p>
+    <w:p>
+      <w:pPr>
         <w:keepNext w:val="true"/>
         <w:keepLines w:val="true"/>
         <w:spacing w:before="200" w:after="0" w:line="240"/>
@@ -10426,7 +10660,7 @@
       <w:pPr>
         <w:numPr>
           <w:ilvl w:val="0"/>
-          <w:numId w:val="133"/>
+          <w:numId w:val="141"/>
         </w:numPr>
         <w:tabs>
           <w:tab w:val="left" w:pos="0" w:leader="none"/>
@@ -10459,7 +10693,7 @@
       <w:pPr>
         <w:numPr>
           <w:ilvl w:val="0"/>
-          <w:numId w:val="133"/>
+          <w:numId w:val="141"/>
         </w:numPr>
         <w:tabs>
           <w:tab w:val="left" w:pos="0" w:leader="none"/>
@@ -10492,7 +10726,7 @@
       <w:pPr>
         <w:numPr>
           <w:ilvl w:val="0"/>
-          <w:numId w:val="133"/>
+          <w:numId w:val="141"/>
         </w:numPr>
         <w:tabs>
           <w:tab w:val="left" w:pos="0" w:leader="none"/>
@@ -10525,7 +10759,7 @@
       <w:pPr>
         <w:numPr>
           <w:ilvl w:val="0"/>
-          <w:numId w:val="133"/>
+          <w:numId w:val="141"/>
         </w:numPr>
         <w:tabs>
           <w:tab w:val="left" w:pos="0" w:leader="none"/>
@@ -10558,7 +10792,7 @@
       <w:pPr>
         <w:numPr>
           <w:ilvl w:val="0"/>
-          <w:numId w:val="133"/>
+          <w:numId w:val="141"/>
         </w:numPr>
         <w:tabs>
           <w:tab w:val="left" w:pos="0" w:leader="none"/>
@@ -10591,7 +10825,7 @@
       <w:pPr>
         <w:numPr>
           <w:ilvl w:val="0"/>
-          <w:numId w:val="133"/>
+          <w:numId w:val="141"/>
         </w:numPr>
         <w:tabs>
           <w:tab w:val="left" w:pos="0" w:leader="none"/>
@@ -10624,7 +10858,7 @@
       <w:pPr>
         <w:numPr>
           <w:ilvl w:val="0"/>
-          <w:numId w:val="133"/>
+          <w:numId w:val="141"/>
         </w:numPr>
         <w:tabs>
           <w:tab w:val="left" w:pos="0" w:leader="none"/>
@@ -10657,7 +10891,7 @@
       <w:pPr>
         <w:numPr>
           <w:ilvl w:val="0"/>
-          <w:numId w:val="133"/>
+          <w:numId w:val="141"/>
         </w:numPr>
         <w:tabs>
           <w:tab w:val="left" w:pos="0" w:leader="none"/>
@@ -10758,7 +10992,7 @@
       <w:pPr>
         <w:numPr>
           <w:ilvl w:val="0"/>
-          <w:numId w:val="136"/>
+          <w:numId w:val="144"/>
         </w:numPr>
         <w:spacing w:before="180" w:after="0" w:line="240"/>
         <w:ind w:right="0" w:left="720" w:hanging="360"/>
@@ -10788,7 +11022,7 @@
       <w:pPr>
         <w:numPr>
           <w:ilvl w:val="0"/>
-          <w:numId w:val="136"/>
+          <w:numId w:val="144"/>
         </w:numPr>
         <w:spacing w:before="180" w:after="0" w:line="240"/>
         <w:ind w:right="0" w:left="720" w:hanging="360"/>
@@ -10818,7 +11052,7 @@
       <w:pPr>
         <w:numPr>
           <w:ilvl w:val="0"/>
-          <w:numId w:val="136"/>
+          <w:numId w:val="144"/>
         </w:numPr>
         <w:spacing w:before="180" w:after="0" w:line="240"/>
         <w:ind w:right="0" w:left="720" w:hanging="360"/>
@@ -10916,7 +11150,7 @@
       <w:pPr>
         <w:numPr>
           <w:ilvl w:val="0"/>
-          <w:numId w:val="139"/>
+          <w:numId w:val="147"/>
         </w:numPr>
         <w:spacing w:before="180" w:after="0" w:line="240"/>
         <w:ind w:right="0" w:left="720" w:hanging="360"/>
@@ -10946,7 +11180,7 @@
       <w:pPr>
         <w:numPr>
           <w:ilvl w:val="0"/>
-          <w:numId w:val="139"/>
+          <w:numId w:val="147"/>
         </w:numPr>
         <w:spacing w:before="180" w:after="0" w:line="240"/>
         <w:ind w:right="0" w:left="720" w:hanging="360"/>
@@ -10976,7 +11210,7 @@
       <w:pPr>
         <w:numPr>
           <w:ilvl w:val="0"/>
-          <w:numId w:val="139"/>
+          <w:numId w:val="147"/>
         </w:numPr>
         <w:spacing w:before="180" w:after="0" w:line="240"/>
         <w:ind w:right="0" w:left="720" w:hanging="360"/>
@@ -11006,7 +11240,7 @@
       <w:pPr>
         <w:numPr>
           <w:ilvl w:val="0"/>
-          <w:numId w:val="139"/>
+          <w:numId w:val="147"/>
         </w:numPr>
         <w:spacing w:before="180" w:after="0" w:line="240"/>
         <w:ind w:right="0" w:left="720" w:hanging="360"/>
@@ -11036,7 +11270,7 @@
       <w:pPr>
         <w:numPr>
           <w:ilvl w:val="0"/>
-          <w:numId w:val="139"/>
+          <w:numId w:val="147"/>
         </w:numPr>
         <w:spacing w:before="180" w:after="0" w:line="240"/>
         <w:ind w:right="0" w:left="720" w:hanging="360"/>
@@ -11066,7 +11300,7 @@
       <w:pPr>
         <w:numPr>
           <w:ilvl w:val="0"/>
-          <w:numId w:val="139"/>
+          <w:numId w:val="147"/>
         </w:numPr>
         <w:spacing w:before="180" w:after="0" w:line="240"/>
         <w:ind w:right="0" w:left="720" w:hanging="360"/>
@@ -11096,7 +11330,7 @@
       <w:pPr>
         <w:numPr>
           <w:ilvl w:val="0"/>
-          <w:numId w:val="139"/>
+          <w:numId w:val="147"/>
         </w:numPr>
         <w:spacing w:before="180" w:after="0" w:line="240"/>
         <w:ind w:right="0" w:left="720" w:hanging="360"/>
@@ -11126,7 +11360,7 @@
       <w:pPr>
         <w:numPr>
           <w:ilvl w:val="0"/>
-          <w:numId w:val="139"/>
+          <w:numId w:val="147"/>
         </w:numPr>
         <w:spacing w:before="180" w:after="0" w:line="240"/>
         <w:ind w:right="0" w:left="720" w:hanging="360"/>
@@ -11182,7 +11416,7 @@
       <w:pPr>
         <w:numPr>
           <w:ilvl w:val="0"/>
-          <w:numId w:val="141"/>
+          <w:numId w:val="149"/>
         </w:numPr>
         <w:spacing w:before="180" w:after="0" w:line="240"/>
         <w:ind w:right="0" w:left="720" w:hanging="360"/>
@@ -11268,7 +11502,7 @@
       <w:pPr>
         <w:numPr>
           <w:ilvl w:val="0"/>
-          <w:numId w:val="144"/>
+          <w:numId w:val="152"/>
         </w:numPr>
         <w:spacing w:before="180" w:after="0" w:line="240"/>
         <w:ind w:right="0" w:left="720" w:hanging="360"/>
@@ -11298,7 +11532,7 @@
       <w:pPr>
         <w:numPr>
           <w:ilvl w:val="0"/>
-          <w:numId w:val="144"/>
+          <w:numId w:val="152"/>
         </w:numPr>
         <w:spacing w:before="180" w:after="0" w:line="240"/>
         <w:ind w:right="0" w:left="720" w:hanging="360"/>
@@ -11328,7 +11562,7 @@
       <w:pPr>
         <w:numPr>
           <w:ilvl w:val="0"/>
-          <w:numId w:val="144"/>
+          <w:numId w:val="152"/>
         </w:numPr>
         <w:spacing w:before="180" w:after="0" w:line="240"/>
         <w:ind w:right="0" w:left="720" w:hanging="360"/>
@@ -11358,7 +11592,7 @@
       <w:pPr>
         <w:numPr>
           <w:ilvl w:val="0"/>
-          <w:numId w:val="144"/>
+          <w:numId w:val="152"/>
         </w:numPr>
         <w:spacing w:before="180" w:after="0" w:line="240"/>
         <w:ind w:right="0" w:left="720" w:hanging="360"/>
@@ -11388,7 +11622,7 @@
       <w:pPr>
         <w:numPr>
           <w:ilvl w:val="0"/>
-          <w:numId w:val="144"/>
+          <w:numId w:val="152"/>
         </w:numPr>
         <w:spacing w:before="180" w:after="0" w:line="240"/>
         <w:ind w:right="0" w:left="720" w:hanging="360"/>
@@ -11800,139 +12034,139 @@
   <w:num w:numId="16">
     <w:abstractNumId w:val="264"/>
   </w:num>
-  <w:num w:numId="25">
+  <w:num w:numId="27">
     <w:abstractNumId w:val="258"/>
   </w:num>
-  <w:num w:numId="29">
+  <w:num w:numId="31">
     <w:abstractNumId w:val="252"/>
   </w:num>
-  <w:num w:numId="31">
+  <w:num w:numId="33">
     <w:abstractNumId w:val="246"/>
   </w:num>
-  <w:num w:numId="33">
+  <w:num w:numId="35">
     <w:abstractNumId w:val="240"/>
   </w:num>
-  <w:num w:numId="35">
+  <w:num w:numId="37">
     <w:abstractNumId w:val="234"/>
   </w:num>
-  <w:num w:numId="37">
+  <w:num w:numId="39">
     <w:abstractNumId w:val="228"/>
   </w:num>
-  <w:num w:numId="41">
+  <w:num w:numId="43">
     <w:abstractNumId w:val="222"/>
   </w:num>
-  <w:num w:numId="43">
+  <w:num w:numId="45">
     <w:abstractNumId w:val="216"/>
   </w:num>
-  <w:num w:numId="45">
+  <w:num w:numId="47">
     <w:abstractNumId w:val="210"/>
   </w:num>
-  <w:num w:numId="47">
+  <w:num w:numId="49">
     <w:abstractNumId w:val="204"/>
   </w:num>
-  <w:num w:numId="49">
+  <w:num w:numId="51">
     <w:abstractNumId w:val="198"/>
   </w:num>
-  <w:num w:numId="53">
+  <w:num w:numId="55">
     <w:abstractNumId w:val="192"/>
   </w:num>
-  <w:num w:numId="55">
+  <w:num w:numId="57">
     <w:abstractNumId w:val="186"/>
   </w:num>
-  <w:num w:numId="57">
+  <w:num w:numId="59">
     <w:abstractNumId w:val="180"/>
   </w:num>
-  <w:num w:numId="59">
+  <w:num w:numId="61">
     <w:abstractNumId w:val="174"/>
   </w:num>
-  <w:num w:numId="61">
+  <w:num w:numId="63">
     <w:abstractNumId w:val="168"/>
   </w:num>
-  <w:num w:numId="69">
+  <w:num w:numId="73">
     <w:abstractNumId w:val="162"/>
   </w:num>
-  <w:num w:numId="71">
+  <w:num w:numId="75">
     <w:abstractNumId w:val="156"/>
   </w:num>
-  <w:num w:numId="73">
+  <w:num w:numId="77">
     <w:abstractNumId w:val="150"/>
   </w:num>
-  <w:num w:numId="75">
+  <w:num w:numId="79">
     <w:abstractNumId w:val="144"/>
   </w:num>
-  <w:num w:numId="79">
+  <w:num w:numId="83">
     <w:abstractNumId w:val="138"/>
   </w:num>
-  <w:num w:numId="81">
+  <w:num w:numId="85">
     <w:abstractNumId w:val="132"/>
   </w:num>
-  <w:num w:numId="83">
+  <w:num w:numId="87">
     <w:abstractNumId w:val="126"/>
   </w:num>
-  <w:num w:numId="85">
+  <w:num w:numId="89">
     <w:abstractNumId w:val="120"/>
   </w:num>
-  <w:num w:numId="87">
+  <w:num w:numId="91">
     <w:abstractNumId w:val="114"/>
   </w:num>
-  <w:num w:numId="91">
+  <w:num w:numId="95">
     <w:abstractNumId w:val="108"/>
   </w:num>
-  <w:num w:numId="93">
+  <w:num w:numId="97">
     <w:abstractNumId w:val="102"/>
   </w:num>
-  <w:num w:numId="95">
+  <w:num w:numId="99">
     <w:abstractNumId w:val="96"/>
   </w:num>
-  <w:num w:numId="97">
+  <w:num w:numId="101">
     <w:abstractNumId w:val="90"/>
   </w:num>
-  <w:num w:numId="99">
+  <w:num w:numId="103">
     <w:abstractNumId w:val="84"/>
   </w:num>
-  <w:num w:numId="107">
+  <w:num w:numId="113">
     <w:abstractNumId w:val="78"/>
   </w:num>
-  <w:num w:numId="109">
+  <w:num w:numId="115">
     <w:abstractNumId w:val="72"/>
   </w:num>
-  <w:num w:numId="111">
+  <w:num w:numId="117">
     <w:abstractNumId w:val="66"/>
   </w:num>
-  <w:num w:numId="113">
+  <w:num w:numId="119">
     <w:abstractNumId w:val="60"/>
   </w:num>
-  <w:num w:numId="115">
+  <w:num w:numId="121">
     <w:abstractNumId w:val="54"/>
   </w:num>
-  <w:num w:numId="119">
+  <w:num w:numId="125">
     <w:abstractNumId w:val="48"/>
   </w:num>
-  <w:num w:numId="121">
+  <w:num w:numId="127">
     <w:abstractNumId w:val="42"/>
   </w:num>
-  <w:num w:numId="123">
+  <w:num w:numId="129">
     <w:abstractNumId w:val="36"/>
   </w:num>
-  <w:num w:numId="125">
+  <w:num w:numId="131">
     <w:abstractNumId w:val="30"/>
   </w:num>
-  <w:num w:numId="127">
+  <w:num w:numId="133">
     <w:abstractNumId w:val="24"/>
   </w:num>
-  <w:num w:numId="133">
+  <w:num w:numId="141">
     <w:abstractNumId w:val="18"/>
   </w:num>
-  <w:num w:numId="136">
+  <w:num w:numId="144">
     <w:abstractNumId w:val="12"/>
   </w:num>
-  <w:num w:numId="139">
+  <w:num w:numId="147">
     <w:abstractNumId w:val="6"/>
   </w:num>
-  <w:num w:numId="141">
+  <w:num w:numId="149">
     <w:abstractNumId w:val="0"/>
   </w:num>
-  <w:num w:numId="144">
+  <w:num w:numId="152">
     <w:abstractNumId w:val="1"/>
   </w:num>
 </w:numbering>

</xml_diff>